<commit_message>
uploaded srs and updates scope
</commit_message>
<xml_diff>
--- a/documentation/scope document.docx
+++ b/documentation/scope document.docx
@@ -305,8 +305,6 @@
           <w:szCs w:val="36"/>
         </w:rPr>
       </w:pPr>
-      <w:bookmarkStart w:id="0" w:name="_GoBack"/>
-      <w:bookmarkEnd w:id="0"/>
       <w:r>
         <w:rPr>
           <w:rFonts w:ascii="Times New Roman" w:eastAsia="Calibri" w:hAnsi="Times New Roman"/>
@@ -3353,9 +3351,9 @@
           <w:u w:val="single"/>
         </w:rPr>
       </w:pPr>
-      <w:bookmarkStart w:id="1" w:name="_Toc456598586"/>
-      <w:bookmarkStart w:id="2" w:name="_Toc464735236"/>
-      <w:bookmarkStart w:id="3" w:name="_Toc518865254"/>
+      <w:bookmarkStart w:id="0" w:name="_Toc456598586"/>
+      <w:bookmarkStart w:id="1" w:name="_Toc464735236"/>
+      <w:bookmarkStart w:id="2" w:name="_Toc518865254"/>
       <w:r>
         <w:rPr>
           <w:rFonts w:ascii="Times New Roman" w:hAnsi="Times New Roman"/>
@@ -4000,9 +3998,9 @@
           <w:szCs w:val="18"/>
         </w:rPr>
       </w:pPr>
-      <w:bookmarkStart w:id="4" w:name="_Toc166187905"/>
-      <w:bookmarkStart w:id="5" w:name="_Toc166230901"/>
-      <w:bookmarkStart w:id="6" w:name="_Toc177823019"/>
+      <w:bookmarkStart w:id="3" w:name="_Toc166187905"/>
+      <w:bookmarkStart w:id="4" w:name="_Toc166230901"/>
+      <w:bookmarkStart w:id="5" w:name="_Toc177823019"/>
       <w:r>
         <w:rPr>
           <w:rFonts w:ascii="Times New Roman" w:hAnsi="Times New Roman"/>
@@ -4011,9 +4009,9 @@
         </w:rPr>
         <w:t>Abstract</w:t>
       </w:r>
+      <w:bookmarkEnd w:id="3"/>
       <w:bookmarkEnd w:id="4"/>
       <w:bookmarkEnd w:id="5"/>
-      <w:bookmarkEnd w:id="6"/>
     </w:p>
     <w:p>
       <w:pPr>
@@ -4075,8 +4073,8 @@
           <w:szCs w:val="18"/>
         </w:rPr>
       </w:pPr>
-      <w:bookmarkStart w:id="7" w:name="_Toc166230902"/>
-      <w:bookmarkStart w:id="8" w:name="_Toc177823020"/>
+      <w:bookmarkStart w:id="6" w:name="_Toc166230902"/>
+      <w:bookmarkStart w:id="7" w:name="_Toc177823020"/>
       <w:r>
         <w:rPr>
           <w:rFonts w:ascii="Times New Roman" w:hAnsi="Times New Roman"/>
@@ -4086,11 +4084,11 @@
         <w:lastRenderedPageBreak/>
         <w:t>Introduction</w:t>
       </w:r>
+      <w:bookmarkEnd w:id="0"/>
       <w:bookmarkEnd w:id="1"/>
       <w:bookmarkEnd w:id="2"/>
-      <w:bookmarkEnd w:id="3"/>
+      <w:bookmarkEnd w:id="6"/>
       <w:bookmarkEnd w:id="7"/>
-      <w:bookmarkEnd w:id="8"/>
     </w:p>
     <w:p>
       <w:pPr>
@@ -4186,13 +4184,13 @@
           <w:szCs w:val="18"/>
         </w:rPr>
       </w:pPr>
-      <w:bookmarkStart w:id="9" w:name="_Toc440746948"/>
-      <w:bookmarkStart w:id="10" w:name="_Toc440747337"/>
-      <w:bookmarkStart w:id="11" w:name="_Toc440747363"/>
-      <w:bookmarkStart w:id="12" w:name="_Toc488853127"/>
-      <w:bookmarkStart w:id="13" w:name="_Toc506386181"/>
-      <w:bookmarkStart w:id="14" w:name="_Toc166230903"/>
-      <w:bookmarkStart w:id="15" w:name="_Toc177823021"/>
+      <w:bookmarkStart w:id="8" w:name="_Toc440746948"/>
+      <w:bookmarkStart w:id="9" w:name="_Toc440747337"/>
+      <w:bookmarkStart w:id="10" w:name="_Toc440747363"/>
+      <w:bookmarkStart w:id="11" w:name="_Toc488853127"/>
+      <w:bookmarkStart w:id="12" w:name="_Toc506386181"/>
+      <w:bookmarkStart w:id="13" w:name="_Toc166230903"/>
+      <w:bookmarkStart w:id="14" w:name="_Toc177823021"/>
       <w:r>
         <w:rPr>
           <w:rFonts w:ascii="Times New Roman" w:hAnsi="Times New Roman"/>
@@ -4201,13 +4199,13 @@
         </w:rPr>
         <w:t>Problem Statement</w:t>
       </w:r>
+      <w:bookmarkEnd w:id="8"/>
       <w:bookmarkEnd w:id="9"/>
       <w:bookmarkEnd w:id="10"/>
       <w:bookmarkEnd w:id="11"/>
       <w:bookmarkEnd w:id="12"/>
       <w:bookmarkEnd w:id="13"/>
       <w:bookmarkEnd w:id="14"/>
-      <w:bookmarkEnd w:id="15"/>
     </w:p>
     <w:p>
       <w:pPr>
@@ -4250,13 +4248,13 @@
           <w:szCs w:val="18"/>
         </w:rPr>
       </w:pPr>
-      <w:bookmarkStart w:id="16" w:name="_Toc440746949"/>
-      <w:bookmarkStart w:id="17" w:name="_Toc440747338"/>
-      <w:bookmarkStart w:id="18" w:name="_Toc440747364"/>
-      <w:bookmarkStart w:id="19" w:name="_Toc488853128"/>
-      <w:bookmarkStart w:id="20" w:name="_Toc506386182"/>
-      <w:bookmarkStart w:id="21" w:name="_Toc166230904"/>
-      <w:bookmarkStart w:id="22" w:name="_Toc177823022"/>
+      <w:bookmarkStart w:id="15" w:name="_Toc440746949"/>
+      <w:bookmarkStart w:id="16" w:name="_Toc440747338"/>
+      <w:bookmarkStart w:id="17" w:name="_Toc440747364"/>
+      <w:bookmarkStart w:id="18" w:name="_Toc488853128"/>
+      <w:bookmarkStart w:id="19" w:name="_Toc506386182"/>
+      <w:bookmarkStart w:id="20" w:name="_Toc166230904"/>
+      <w:bookmarkStart w:id="21" w:name="_Toc177823022"/>
       <w:r>
         <w:rPr>
           <w:rFonts w:ascii="Times New Roman" w:hAnsi="Times New Roman"/>
@@ -4265,45 +4263,45 @@
         </w:rPr>
         <w:t>Problem Solution</w:t>
       </w:r>
+      <w:bookmarkEnd w:id="15"/>
       <w:bookmarkEnd w:id="16"/>
       <w:bookmarkEnd w:id="17"/>
       <w:bookmarkEnd w:id="18"/>
       <w:bookmarkEnd w:id="19"/>
+      <w:r>
+        <w:rPr>
+          <w:rFonts w:ascii="Times New Roman" w:hAnsi="Times New Roman"/>
+          <w:sz w:val="32"/>
+          <w:szCs w:val="18"/>
+        </w:rPr>
+        <w:t>/Objectives</w:t>
+      </w:r>
+      <w:r>
+        <w:rPr>
+          <w:rFonts w:ascii="Times New Roman" w:hAnsi="Times New Roman"/>
+          <w:sz w:val="32"/>
+          <w:szCs w:val="18"/>
+        </w:rPr>
+        <w:t xml:space="preserve"> </w:t>
+      </w:r>
+      <w:r>
+        <w:rPr>
+          <w:rFonts w:ascii="Times New Roman" w:hAnsi="Times New Roman"/>
+          <w:sz w:val="32"/>
+          <w:szCs w:val="18"/>
+        </w:rPr>
+        <w:t>of the</w:t>
+      </w:r>
+      <w:r>
+        <w:rPr>
+          <w:rFonts w:ascii="Times New Roman" w:hAnsi="Times New Roman"/>
+          <w:sz w:val="32"/>
+          <w:szCs w:val="18"/>
+        </w:rPr>
+        <w:t xml:space="preserve"> Proposed System</w:t>
+      </w:r>
       <w:bookmarkEnd w:id="20"/>
-      <w:r>
-        <w:rPr>
-          <w:rFonts w:ascii="Times New Roman" w:hAnsi="Times New Roman"/>
-          <w:sz w:val="32"/>
-          <w:szCs w:val="18"/>
-        </w:rPr>
-        <w:t>/Objectives</w:t>
-      </w:r>
-      <w:r>
-        <w:rPr>
-          <w:rFonts w:ascii="Times New Roman" w:hAnsi="Times New Roman"/>
-          <w:sz w:val="32"/>
-          <w:szCs w:val="18"/>
-        </w:rPr>
-        <w:t xml:space="preserve"> </w:t>
-      </w:r>
-      <w:r>
-        <w:rPr>
-          <w:rFonts w:ascii="Times New Roman" w:hAnsi="Times New Roman"/>
-          <w:sz w:val="32"/>
-          <w:szCs w:val="18"/>
-        </w:rPr>
-        <w:t>of the</w:t>
-      </w:r>
-      <w:r>
-        <w:rPr>
-          <w:rFonts w:ascii="Times New Roman" w:hAnsi="Times New Roman"/>
-          <w:sz w:val="32"/>
-          <w:szCs w:val="18"/>
-        </w:rPr>
-        <w:t xml:space="preserve"> Proposed System</w:t>
-      </w:r>
       <w:bookmarkEnd w:id="21"/>
-      <w:bookmarkEnd w:id="22"/>
     </w:p>
     <w:p>
       <w:pPr>
@@ -4406,13 +4404,13 @@
         <w:pStyle w:val="Heading2"/>
         <w:spacing w:line="276" w:lineRule="auto"/>
       </w:pPr>
-      <w:bookmarkStart w:id="23" w:name="_Toc166230905"/>
-      <w:bookmarkStart w:id="24" w:name="_Toc177823023"/>
+      <w:bookmarkStart w:id="22" w:name="_Toc166230905"/>
+      <w:bookmarkStart w:id="23" w:name="_Toc177823023"/>
       <w:r>
         <w:t>Objectives</w:t>
       </w:r>
+      <w:bookmarkEnd w:id="22"/>
       <w:bookmarkEnd w:id="23"/>
-      <w:bookmarkEnd w:id="24"/>
     </w:p>
     <w:p>
       <w:pPr>
@@ -4496,10 +4494,10 @@
           <w:szCs w:val="18"/>
         </w:rPr>
       </w:pPr>
-      <w:bookmarkStart w:id="25" w:name="_Toc506386183"/>
-      <w:bookmarkStart w:id="26" w:name="_Toc166230906"/>
+      <w:bookmarkStart w:id="24" w:name="_Toc506386183"/>
+      <w:bookmarkStart w:id="25" w:name="_Toc166230906"/>
+      <w:bookmarkStart w:id="26" w:name="_Toc177823024"/>
       <w:bookmarkStart w:id="27" w:name="_Toc518865259"/>
-      <w:bookmarkStart w:id="28" w:name="_Toc177823024"/>
       <w:r>
         <w:rPr>
           <w:rFonts w:ascii="Times New Roman" w:hAnsi="Times New Roman"/>
@@ -4508,9 +4506,9 @@
         </w:rPr>
         <w:t>Related System Analysis/Literature Review</w:t>
       </w:r>
+      <w:bookmarkEnd w:id="24"/>
       <w:bookmarkEnd w:id="25"/>
       <w:bookmarkEnd w:id="26"/>
-      <w:bookmarkEnd w:id="28"/>
     </w:p>
     <w:p>
       <w:r>
@@ -5021,11 +5019,11 @@
           <w:szCs w:val="18"/>
         </w:rPr>
       </w:pPr>
-      <w:bookmarkStart w:id="29" w:name="_Toc440746950"/>
-      <w:bookmarkStart w:id="30" w:name="_Toc440747339"/>
-      <w:bookmarkStart w:id="31" w:name="_Toc440747365"/>
-      <w:bookmarkStart w:id="32" w:name="_Toc488853130"/>
-      <w:bookmarkStart w:id="33" w:name="_Toc506386184"/>
+      <w:bookmarkStart w:id="28" w:name="_Toc440746950"/>
+      <w:bookmarkStart w:id="29" w:name="_Toc440747339"/>
+      <w:bookmarkStart w:id="30" w:name="_Toc440747365"/>
+      <w:bookmarkStart w:id="31" w:name="_Toc488853130"/>
+      <w:bookmarkStart w:id="32" w:name="_Toc506386184"/>
       <w:bookmarkEnd w:id="27"/>
     </w:p>
     <w:p>
@@ -5051,23 +5049,23 @@
           <w:szCs w:val="18"/>
         </w:rPr>
       </w:pPr>
-      <w:bookmarkStart w:id="34" w:name="_Toc166230907"/>
-      <w:bookmarkStart w:id="35" w:name="_Toc177823025"/>
+      <w:bookmarkStart w:id="33" w:name="_Toc166230907"/>
+      <w:bookmarkStart w:id="34" w:name="_Toc177823025"/>
+      <w:bookmarkEnd w:id="28"/>
       <w:bookmarkEnd w:id="29"/>
       <w:bookmarkEnd w:id="30"/>
       <w:bookmarkEnd w:id="31"/>
       <w:bookmarkEnd w:id="32"/>
+      <w:r>
+        <w:rPr>
+          <w:rFonts w:ascii="Times New Roman" w:hAnsi="Times New Roman"/>
+          <w:sz w:val="32"/>
+          <w:szCs w:val="18"/>
+        </w:rPr>
+        <w:t>Vision Statement</w:t>
+      </w:r>
       <w:bookmarkEnd w:id="33"/>
-      <w:r>
-        <w:rPr>
-          <w:rFonts w:ascii="Times New Roman" w:hAnsi="Times New Roman"/>
-          <w:sz w:val="32"/>
-          <w:szCs w:val="18"/>
-        </w:rPr>
-        <w:t>Vision Statement</w:t>
-      </w:r>
       <w:bookmarkEnd w:id="34"/>
-      <w:bookmarkEnd w:id="35"/>
     </w:p>
     <w:p>
       <w:pPr>
@@ -5138,13 +5136,13 @@
           <w:szCs w:val="18"/>
         </w:rPr>
       </w:pPr>
-      <w:bookmarkStart w:id="36" w:name="_Toc440746951"/>
-      <w:bookmarkStart w:id="37" w:name="_Toc440747340"/>
-      <w:bookmarkStart w:id="38" w:name="_Toc440747366"/>
-      <w:bookmarkStart w:id="39" w:name="_Toc488853131"/>
-      <w:bookmarkStart w:id="40" w:name="_Toc506386185"/>
-      <w:bookmarkStart w:id="41" w:name="_Toc166230908"/>
-      <w:bookmarkStart w:id="42" w:name="_Toc177823026"/>
+      <w:bookmarkStart w:id="35" w:name="_Toc440746951"/>
+      <w:bookmarkStart w:id="36" w:name="_Toc440747340"/>
+      <w:bookmarkStart w:id="37" w:name="_Toc440747366"/>
+      <w:bookmarkStart w:id="38" w:name="_Toc488853131"/>
+      <w:bookmarkStart w:id="39" w:name="_Toc506386185"/>
+      <w:bookmarkStart w:id="40" w:name="_Toc166230908"/>
+      <w:bookmarkStart w:id="41" w:name="_Toc177823026"/>
       <w:r>
         <w:rPr>
           <w:rFonts w:ascii="Times New Roman" w:hAnsi="Times New Roman"/>
@@ -5153,13 +5151,13 @@
         </w:rPr>
         <w:t>Scope</w:t>
       </w:r>
+      <w:bookmarkEnd w:id="35"/>
       <w:bookmarkEnd w:id="36"/>
       <w:bookmarkEnd w:id="37"/>
       <w:bookmarkEnd w:id="38"/>
       <w:bookmarkEnd w:id="39"/>
       <w:bookmarkEnd w:id="40"/>
       <w:bookmarkEnd w:id="41"/>
-      <w:bookmarkEnd w:id="42"/>
     </w:p>
     <w:p>
       <w:pPr>
@@ -5201,12 +5199,12 @@
           <w:szCs w:val="18"/>
         </w:rPr>
       </w:pPr>
-      <w:bookmarkStart w:id="43" w:name="_Toc468655177"/>
-      <w:bookmarkStart w:id="44" w:name="_Toc473561048"/>
-      <w:bookmarkStart w:id="45" w:name="_Toc473900870"/>
-      <w:bookmarkStart w:id="46" w:name="_Toc506386186"/>
-      <w:bookmarkStart w:id="47" w:name="_Toc166230909"/>
-      <w:bookmarkStart w:id="48" w:name="_Toc177823027"/>
+      <w:bookmarkStart w:id="42" w:name="_Toc468655177"/>
+      <w:bookmarkStart w:id="43" w:name="_Toc473561048"/>
+      <w:bookmarkStart w:id="44" w:name="_Toc473900870"/>
+      <w:bookmarkStart w:id="45" w:name="_Toc506386186"/>
+      <w:bookmarkStart w:id="46" w:name="_Toc166230909"/>
+      <w:bookmarkStart w:id="47" w:name="_Toc177823027"/>
       <w:r>
         <w:rPr>
           <w:rFonts w:ascii="Times New Roman" w:hAnsi="Times New Roman"/>
@@ -5215,13 +5213,13 @@
         </w:rPr>
         <w:t>Modules</w:t>
       </w:r>
-      <w:bookmarkStart w:id="49" w:name="_Toc518865262"/>
+      <w:bookmarkStart w:id="48" w:name="_Toc518865262"/>
+      <w:bookmarkEnd w:id="42"/>
       <w:bookmarkEnd w:id="43"/>
       <w:bookmarkEnd w:id="44"/>
       <w:bookmarkEnd w:id="45"/>
       <w:bookmarkEnd w:id="46"/>
       <w:bookmarkEnd w:id="47"/>
-      <w:bookmarkEnd w:id="48"/>
     </w:p>
     <w:p>
       <w:pPr>
@@ -5250,12 +5248,12 @@
           <w:szCs w:val="18"/>
         </w:rPr>
       </w:pPr>
-      <w:bookmarkStart w:id="50" w:name="_Toc468655178"/>
-      <w:bookmarkStart w:id="51" w:name="_Toc473561050"/>
-      <w:bookmarkStart w:id="52" w:name="_Toc473900871"/>
-      <w:bookmarkStart w:id="53" w:name="_Toc506386187"/>
-      <w:bookmarkStart w:id="54" w:name="_Toc166230910"/>
-      <w:bookmarkStart w:id="55" w:name="_Toc177823028"/>
+      <w:bookmarkStart w:id="49" w:name="_Toc468655178"/>
+      <w:bookmarkStart w:id="50" w:name="_Toc473561050"/>
+      <w:bookmarkStart w:id="51" w:name="_Toc473900871"/>
+      <w:bookmarkStart w:id="52" w:name="_Toc506386187"/>
+      <w:bookmarkStart w:id="53" w:name="_Toc166230910"/>
+      <w:bookmarkStart w:id="54" w:name="_Toc177823028"/>
       <w:r>
         <w:rPr>
           <w:rFonts w:ascii="Times New Roman" w:hAnsi="Times New Roman"/>
@@ -5264,8 +5262,17 @@
         </w:rPr>
         <w:t>Module 1:</w:t>
       </w:r>
+      <w:bookmarkEnd w:id="49"/>
       <w:bookmarkEnd w:id="50"/>
       <w:bookmarkEnd w:id="51"/>
+      <w:r>
+        <w:rPr>
+          <w:rFonts w:ascii="Times New Roman" w:hAnsi="Times New Roman"/>
+          <w:sz w:val="24"/>
+          <w:szCs w:val="18"/>
+        </w:rPr>
+        <w:t xml:space="preserve">  </w:t>
+      </w:r>
       <w:bookmarkEnd w:id="52"/>
       <w:r>
         <w:rPr>
@@ -5273,19 +5280,10 @@
           <w:sz w:val="24"/>
           <w:szCs w:val="18"/>
         </w:rPr>
-        <w:t xml:space="preserve">  </w:t>
+        <w:t>Drone Control</w:t>
       </w:r>
       <w:bookmarkEnd w:id="53"/>
-      <w:r>
-        <w:rPr>
-          <w:rFonts w:ascii="Times New Roman" w:hAnsi="Times New Roman"/>
-          <w:sz w:val="24"/>
-          <w:szCs w:val="18"/>
-        </w:rPr>
-        <w:t>Drone Control</w:t>
-      </w:r>
       <w:bookmarkEnd w:id="54"/>
-      <w:bookmarkEnd w:id="55"/>
     </w:p>
     <w:p>
       <w:pPr>
@@ -5363,8 +5361,8 @@
           <w:szCs w:val="18"/>
         </w:rPr>
       </w:pPr>
-      <w:bookmarkStart w:id="56" w:name="_Toc166230911"/>
-      <w:bookmarkStart w:id="57" w:name="_Toc177823029"/>
+      <w:bookmarkStart w:id="55" w:name="_Toc166230911"/>
+      <w:bookmarkStart w:id="56" w:name="_Toc177823029"/>
       <w:r>
         <w:rPr>
           <w:rFonts w:ascii="Times New Roman" w:hAnsi="Times New Roman"/>
@@ -5398,8 +5396,8 @@
         </w:rPr>
         <w:t>Surveillance and Threat Detection</w:t>
       </w:r>
+      <w:bookmarkEnd w:id="55"/>
       <w:bookmarkEnd w:id="56"/>
-      <w:bookmarkEnd w:id="57"/>
     </w:p>
     <w:p>
       <w:pPr>
@@ -5511,8 +5509,8 @@
           <w:szCs w:val="18"/>
         </w:rPr>
       </w:pPr>
-      <w:bookmarkStart w:id="58" w:name="_Toc166230912"/>
-      <w:bookmarkStart w:id="59" w:name="_Toc177823030"/>
+      <w:bookmarkStart w:id="57" w:name="_Toc166230912"/>
+      <w:bookmarkStart w:id="58" w:name="_Toc177823030"/>
       <w:r>
         <w:rPr>
           <w:rFonts w:ascii="Times New Roman" w:hAnsi="Times New Roman"/>
@@ -5545,8 +5543,8 @@
         </w:rPr>
         <w:t>Alert Management</w:t>
       </w:r>
+      <w:bookmarkEnd w:id="57"/>
       <w:bookmarkEnd w:id="58"/>
-      <w:bookmarkEnd w:id="59"/>
     </w:p>
     <w:p>
       <w:pPr>
@@ -5614,8 +5612,8 @@
           <w:szCs w:val="18"/>
         </w:rPr>
       </w:pPr>
-      <w:bookmarkStart w:id="60" w:name="_Toc166230913"/>
-      <w:bookmarkStart w:id="61" w:name="_Toc177823031"/>
+      <w:bookmarkStart w:id="59" w:name="_Toc166230913"/>
+      <w:bookmarkStart w:id="60" w:name="_Toc177823031"/>
       <w:r>
         <w:rPr>
           <w:rFonts w:ascii="Times New Roman" w:hAnsi="Times New Roman"/>
@@ -5648,8 +5646,8 @@
         </w:rPr>
         <w:t>Blockchain Integration</w:t>
       </w:r>
+      <w:bookmarkEnd w:id="59"/>
       <w:bookmarkEnd w:id="60"/>
-      <w:bookmarkEnd w:id="61"/>
     </w:p>
     <w:p>
       <w:pPr>
@@ -5700,8 +5698,8 @@
           <w:szCs w:val="18"/>
         </w:rPr>
       </w:pPr>
-      <w:bookmarkStart w:id="62" w:name="_Toc166230914"/>
-      <w:bookmarkStart w:id="63" w:name="_Toc177823032"/>
+      <w:bookmarkStart w:id="61" w:name="_Toc166230914"/>
+      <w:bookmarkStart w:id="62" w:name="_Toc177823032"/>
       <w:r>
         <w:rPr>
           <w:rFonts w:ascii="Times New Roman" w:hAnsi="Times New Roman"/>
@@ -5742,8 +5740,8 @@
         </w:rPr>
         <w:t>t</w:t>
       </w:r>
+      <w:bookmarkEnd w:id="61"/>
       <w:bookmarkEnd w:id="62"/>
-      <w:bookmarkEnd w:id="63"/>
     </w:p>
     <w:p>
       <w:pPr>
@@ -5862,8 +5860,8 @@
           <w:szCs w:val="18"/>
         </w:rPr>
       </w:pPr>
-      <w:bookmarkStart w:id="64" w:name="_Toc166230915"/>
-      <w:bookmarkStart w:id="65" w:name="_Toc177823033"/>
+      <w:bookmarkStart w:id="63" w:name="_Toc166230915"/>
+      <w:bookmarkStart w:id="64" w:name="_Toc177823033"/>
       <w:r>
         <w:rPr>
           <w:rFonts w:ascii="Times New Roman" w:hAnsi="Times New Roman"/>
@@ -5896,8 +5894,8 @@
         </w:rPr>
         <w:t>Surveillance Monitoring Interface</w:t>
       </w:r>
+      <w:bookmarkEnd w:id="63"/>
       <w:bookmarkEnd w:id="64"/>
-      <w:bookmarkEnd w:id="65"/>
     </w:p>
     <w:p>
       <w:pPr>
@@ -6004,8 +6002,8 @@
           <w:szCs w:val="18"/>
         </w:rPr>
       </w:pPr>
-      <w:bookmarkStart w:id="66" w:name="_Toc166230916"/>
-      <w:bookmarkStart w:id="67" w:name="_Toc177823034"/>
+      <w:bookmarkStart w:id="65" w:name="_Toc166230916"/>
+      <w:bookmarkStart w:id="66" w:name="_Toc177823034"/>
       <w:r>
         <w:rPr>
           <w:rFonts w:ascii="Times New Roman" w:hAnsi="Times New Roman"/>
@@ -6030,16 +6028,16 @@
         </w:rPr>
         <w:t xml:space="preserve">:  </w:t>
       </w:r>
+      <w:bookmarkEnd w:id="65"/>
+      <w:r>
+        <w:rPr>
+          <w:rFonts w:ascii="Times New Roman" w:hAnsi="Times New Roman"/>
+          <w:sz w:val="24"/>
+          <w:szCs w:val="18"/>
+        </w:rPr>
+        <w:t>Interactive Mapping and Location Visualization</w:t>
+      </w:r>
       <w:bookmarkEnd w:id="66"/>
-      <w:r>
-        <w:rPr>
-          <w:rFonts w:ascii="Times New Roman" w:hAnsi="Times New Roman"/>
-          <w:sz w:val="24"/>
-          <w:szCs w:val="18"/>
-        </w:rPr>
-        <w:t>Interactive Mapping and Location Visualization</w:t>
-      </w:r>
-      <w:bookmarkEnd w:id="67"/>
     </w:p>
     <w:p>
       <w:pPr>
@@ -6141,8 +6139,8 @@
           <w:szCs w:val="18"/>
         </w:rPr>
       </w:pPr>
-      <w:bookmarkStart w:id="68" w:name="_Toc166230917"/>
-      <w:bookmarkStart w:id="69" w:name="_Toc177823035"/>
+      <w:bookmarkStart w:id="67" w:name="_Toc166230917"/>
+      <w:bookmarkStart w:id="68" w:name="_Toc177823035"/>
       <w:r>
         <w:rPr>
           <w:rFonts w:ascii="Times New Roman" w:hAnsi="Times New Roman"/>
@@ -6175,8 +6173,8 @@
         </w:rPr>
         <w:t>Data Handling</w:t>
       </w:r>
+      <w:bookmarkEnd w:id="67"/>
       <w:bookmarkEnd w:id="68"/>
-      <w:bookmarkEnd w:id="69"/>
     </w:p>
     <w:p>
       <w:pPr>
@@ -6257,8 +6255,8 @@
           <w:szCs w:val="18"/>
         </w:rPr>
       </w:pPr>
-      <w:bookmarkStart w:id="70" w:name="_Toc166230918"/>
-      <w:bookmarkStart w:id="71" w:name="_Toc177823036"/>
+      <w:bookmarkStart w:id="69" w:name="_Toc166230918"/>
+      <w:bookmarkStart w:id="70" w:name="_Toc177823036"/>
       <w:r>
         <w:rPr>
           <w:rFonts w:ascii="Times New Roman" w:hAnsi="Times New Roman"/>
@@ -6291,8 +6289,8 @@
         </w:rPr>
         <w:t>Reporting and Analysis</w:t>
       </w:r>
+      <w:bookmarkEnd w:id="69"/>
       <w:bookmarkEnd w:id="70"/>
-      <w:bookmarkEnd w:id="71"/>
     </w:p>
     <w:p>
       <w:pPr>
@@ -6365,8 +6363,8 @@
           <w:szCs w:val="18"/>
         </w:rPr>
       </w:pPr>
-      <w:bookmarkStart w:id="72" w:name="_Toc166230921"/>
-      <w:bookmarkStart w:id="73" w:name="_Toc177823037"/>
+      <w:bookmarkStart w:id="71" w:name="_Toc166230921"/>
+      <w:bookmarkStart w:id="72" w:name="_Toc177823037"/>
       <w:r>
         <w:rPr>
           <w:rFonts w:ascii="Times New Roman" w:hAnsi="Times New Roman"/>
@@ -6399,8 +6397,8 @@
         </w:rPr>
         <w:t>Admin Dashboard</w:t>
       </w:r>
+      <w:bookmarkEnd w:id="71"/>
       <w:bookmarkEnd w:id="72"/>
-      <w:bookmarkEnd w:id="73"/>
     </w:p>
     <w:p>
       <w:pPr>
@@ -6468,23 +6466,44 @@
           <w:rFonts w:ascii="Times New Roman" w:hAnsi="Times New Roman"/>
           <w:szCs w:val="18"/>
         </w:rPr>
-        <w:t xml:space="preserve">FE-4: Allow administrators to configure system settings, such as </w:t>
-      </w:r>
-      <w:proofErr w:type="spellStart"/>
-      <w:r>
-        <w:rPr>
-          <w:rFonts w:ascii="Times New Roman" w:hAnsi="Times New Roman"/>
-          <w:szCs w:val="18"/>
-        </w:rPr>
-        <w:t>geofence</w:t>
-      </w:r>
-      <w:proofErr w:type="spellEnd"/>
-      <w:r>
-        <w:rPr>
-          <w:rFonts w:ascii="Times New Roman" w:hAnsi="Times New Roman"/>
-          <w:szCs w:val="18"/>
-        </w:rPr>
-        <w:t xml:space="preserve"> parameters, alert thresholds, and data retention policies.</w:t>
+        <w:t>FE-4: Allow administrator</w:t>
+      </w:r>
+      <w:r>
+        <w:rPr>
+          <w:rFonts w:ascii="Times New Roman" w:hAnsi="Times New Roman"/>
+          <w:szCs w:val="18"/>
+        </w:rPr>
+        <w:t>s to configure system settings</w:t>
+      </w:r>
+      <w:r>
+        <w:rPr>
+          <w:rFonts w:ascii="Times New Roman" w:hAnsi="Times New Roman"/>
+          <w:szCs w:val="18"/>
+        </w:rPr>
+        <w:t>,</w:t>
+      </w:r>
+      <w:r>
+        <w:rPr>
+          <w:rFonts w:ascii="Times New Roman" w:hAnsi="Times New Roman"/>
+          <w:szCs w:val="18"/>
+        </w:rPr>
+        <w:t xml:space="preserve"> </w:t>
+      </w:r>
+      <w:bookmarkStart w:id="73" w:name="_GoBack"/>
+      <w:bookmarkEnd w:id="73"/>
+      <w:r>
+        <w:rPr>
+          <w:rFonts w:ascii="Times New Roman" w:hAnsi="Times New Roman"/>
+          <w:szCs w:val="18"/>
+        </w:rPr>
+        <w:t>such as</w:t>
+      </w:r>
+      <w:r>
+        <w:rPr>
+          <w:rFonts w:ascii="Times New Roman" w:hAnsi="Times New Roman"/>
+          <w:szCs w:val="18"/>
+        </w:rPr>
+        <w:t xml:space="preserve"> alert thresholds, and data retention policies.</w:t>
       </w:r>
     </w:p>
     <w:p>
@@ -6957,12 +6976,12 @@
         </w:rPr>
       </w:pPr>
       <w:bookmarkStart w:id="79" w:name="_Toc166230923"/>
-      <w:bookmarkStart w:id="80" w:name="_Toc440746953"/>
-      <w:bookmarkStart w:id="81" w:name="_Toc440747342"/>
-      <w:bookmarkStart w:id="82" w:name="_Toc440747368"/>
-      <w:bookmarkStart w:id="83" w:name="_Toc488853134"/>
-      <w:bookmarkStart w:id="84" w:name="_Toc506386195"/>
-      <w:bookmarkStart w:id="85" w:name="_Toc177823040"/>
+      <w:bookmarkStart w:id="80" w:name="_Toc177823040"/>
+      <w:bookmarkStart w:id="81" w:name="_Toc440746953"/>
+      <w:bookmarkStart w:id="82" w:name="_Toc440747342"/>
+      <w:bookmarkStart w:id="83" w:name="_Toc440747368"/>
+      <w:bookmarkStart w:id="84" w:name="_Toc488853134"/>
+      <w:bookmarkStart w:id="85" w:name="_Toc506386195"/>
       <w:r>
         <w:rPr>
           <w:rFonts w:ascii="Times New Roman" w:hAnsi="Times New Roman"/>
@@ -6972,7 +6991,7 @@
         <w:t>Data Gathering Approach</w:t>
       </w:r>
       <w:bookmarkEnd w:id="79"/>
-      <w:bookmarkEnd w:id="85"/>
+      <w:bookmarkEnd w:id="80"/>
     </w:p>
     <w:p>
       <w:pPr>
@@ -7008,11 +7027,11 @@
         </w:rPr>
         <w:t>Tools and Technologies</w:t>
       </w:r>
-      <w:bookmarkEnd w:id="80"/>
       <w:bookmarkEnd w:id="81"/>
       <w:bookmarkEnd w:id="82"/>
       <w:bookmarkEnd w:id="83"/>
       <w:bookmarkEnd w:id="84"/>
+      <w:bookmarkEnd w:id="85"/>
       <w:bookmarkEnd w:id="86"/>
       <w:bookmarkEnd w:id="87"/>
     </w:p>
@@ -9188,7 +9207,7 @@
       <w:bookmarkStart w:id="88" w:name="_Toc488853135"/>
       <w:bookmarkStart w:id="89" w:name="_Toc506386196"/>
       <w:bookmarkStart w:id="90" w:name="_Toc166230925"/>
-      <w:bookmarkEnd w:id="49"/>
+      <w:bookmarkEnd w:id="48"/>
     </w:p>
     <w:p>
       <w:pPr>
@@ -11262,10 +11281,10 @@
       <w:bookmarkStart w:id="140" w:name="_Toc488853138"/>
       <w:bookmarkStart w:id="141" w:name="_Toc506386202"/>
       <w:bookmarkStart w:id="142" w:name="_Toc166230928"/>
-      <w:bookmarkStart w:id="143" w:name="_Toc440746956"/>
-      <w:bookmarkStart w:id="144" w:name="_Toc440747345"/>
-      <w:bookmarkStart w:id="145" w:name="_Toc440747371"/>
-      <w:bookmarkStart w:id="146" w:name="_Toc177823045"/>
+      <w:bookmarkStart w:id="143" w:name="_Toc177823045"/>
+      <w:bookmarkStart w:id="144" w:name="_Toc440746956"/>
+      <w:bookmarkStart w:id="145" w:name="_Toc440747345"/>
+      <w:bookmarkStart w:id="146" w:name="_Toc440747371"/>
       <w:r>
         <w:rPr>
           <w:rFonts w:ascii="Times New Roman" w:hAnsi="Times New Roman"/>
@@ -11277,7 +11296,7 @@
       <w:bookmarkEnd w:id="140"/>
       <w:bookmarkEnd w:id="141"/>
       <w:bookmarkEnd w:id="142"/>
-      <w:bookmarkEnd w:id="146"/>
+      <w:bookmarkEnd w:id="143"/>
     </w:p>
     <w:p>
       <w:pPr>
@@ -11362,9 +11381,9 @@
       <w:bookmarkStart w:id="149" w:name="_Toc440747372"/>
       <w:bookmarkStart w:id="150" w:name="_Toc488853139"/>
       <w:bookmarkStart w:id="151" w:name="_Toc506386203"/>
-      <w:bookmarkEnd w:id="143"/>
       <w:bookmarkEnd w:id="144"/>
       <w:bookmarkEnd w:id="145"/>
+      <w:bookmarkEnd w:id="146"/>
     </w:p>
     <w:p>
       <w:pPr>
@@ -13497,7 +13516,7 @@
         <v:path o:extrusionok="f" gradientshapeok="t" o:connecttype="rect"/>
         <o:lock v:ext="edit" aspectratio="t"/>
       </v:shapetype>
-      <v:shape id="_x0000_i1034" type="#_x0000_t75" style="width:8.25pt;height:8.25pt;visibility:visible;mso-wrap-style:square" o:bullet="t">
+      <v:shape id="_x0000_i1026" type="#_x0000_t75" style="width:8.25pt;height:8.25pt;visibility:visible;mso-wrap-style:square" o:bullet="t">
         <v:imagedata r:id="rId1" o:title=""/>
       </v:shape>
     </w:pict>
@@ -16511,18 +16530,18 @@
 </file>
 
 <file path=customXml/item1.xml><?xml version="1.0" encoding="utf-8"?>
-<p:properties xmlns:p="http://schemas.microsoft.com/office/2006/metadata/properties" xmlns:xsi="http://www.w3.org/2001/XMLSchema-instance" xmlns:pc="http://schemas.microsoft.com/office/infopath/2007/PartnerControls">
-  <documentManagement/>
-</p:properties>
-</file>
-
-<file path=customXml/item2.xml><?xml version="1.0" encoding="utf-8"?>
 <?mso-contentType ?>
 <FormTemplates xmlns="http://schemas.microsoft.com/sharepoint/v3/contenttype/forms">
   <Display>DocumentLibraryForm</Display>
   <Edit>DocumentLibraryForm</Edit>
   <New>DocumentLibraryForm</New>
 </FormTemplates>
+</file>
+
+<file path=customXml/item2.xml><?xml version="1.0" encoding="utf-8"?>
+<p:properties xmlns:p="http://schemas.microsoft.com/office/2006/metadata/properties" xmlns:xsi="http://www.w3.org/2001/XMLSchema-instance" xmlns:pc="http://schemas.microsoft.com/office/infopath/2007/PartnerControls">
+  <documentManagement/>
+</p:properties>
 </file>
 
 <file path=customXml/item3.xml><?xml version="1.0" encoding="utf-8"?>
@@ -16674,18 +16693,18 @@
 </file>
 
 <file path=customXml/itemProps1.xml><?xml version="1.0" encoding="utf-8"?>
-<ds:datastoreItem xmlns:ds="http://schemas.openxmlformats.org/officeDocument/2006/customXml" ds:itemID="{D2677C5E-4BB8-4787-B28B-82AE7A9A3720}">
+<ds:datastoreItem xmlns:ds="http://schemas.openxmlformats.org/officeDocument/2006/customXml" ds:itemID="{D163B7A8-C26B-4F44-911A-996D1B6CB539}">
   <ds:schemaRefs>
-    <ds:schemaRef ds:uri="http://schemas.microsoft.com/office/2006/metadata/properties"/>
-    <ds:schemaRef ds:uri="http://schemas.microsoft.com/office/infopath/2007/PartnerControls"/>
+    <ds:schemaRef ds:uri="http://schemas.microsoft.com/sharepoint/v3/contenttype/forms"/>
   </ds:schemaRefs>
 </ds:datastoreItem>
 </file>
 
 <file path=customXml/itemProps2.xml><?xml version="1.0" encoding="utf-8"?>
-<ds:datastoreItem xmlns:ds="http://schemas.openxmlformats.org/officeDocument/2006/customXml" ds:itemID="{D163B7A8-C26B-4F44-911A-996D1B6CB539}">
+<ds:datastoreItem xmlns:ds="http://schemas.openxmlformats.org/officeDocument/2006/customXml" ds:itemID="{D2677C5E-4BB8-4787-B28B-82AE7A9A3720}">
   <ds:schemaRefs>
-    <ds:schemaRef ds:uri="http://schemas.microsoft.com/sharepoint/v3/contenttype/forms"/>
+    <ds:schemaRef ds:uri="http://schemas.microsoft.com/office/2006/metadata/properties"/>
+    <ds:schemaRef ds:uri="http://schemas.microsoft.com/office/infopath/2007/PartnerControls"/>
   </ds:schemaRefs>
 </ds:datastoreItem>
 </file>
@@ -16709,7 +16728,7 @@
 </file>
 
 <file path=customXml/itemProps4.xml><?xml version="1.0" encoding="utf-8"?>
-<ds:datastoreItem xmlns:ds="http://schemas.openxmlformats.org/officeDocument/2006/customXml" ds:itemID="{1ABEC2F2-4B75-450A-8AB7-4CAED6684AED}">
+<ds:datastoreItem xmlns:ds="http://schemas.openxmlformats.org/officeDocument/2006/customXml" ds:itemID="{1ED25B07-684D-4E32-BD09-D9A4287F8621}">
   <ds:schemaRefs>
     <ds:schemaRef ds:uri="http://schemas.openxmlformats.org/officeDocument/2006/bibliography"/>
   </ds:schemaRefs>

</xml_diff>